<commit_message>
Updated summary and readme to include a feature section
</commit_message>
<xml_diff>
--- a/Personal_Loan_Campain_Summary.docx
+++ b/Personal_Loan_Campain_Summary.docx
@@ -27,321 +27,270 @@
         <w:rPr>
           <w:rFonts w:eastAsia="Times New Roman"/>
         </w:rPr>
-        <w:t>Personal Loan - Advertising Model</w:t>
+        <w:t>Problem Statement</w:t>
       </w:r>
     </w:p>
     <w:p>
       <w:pPr>
+        <w:pStyle w:val="Heading3"/>
+        <w:rPr>
+          <w:rFonts w:eastAsia="Times New Roman"/>
+        </w:rPr>
+      </w:pPr>
+      <w:r>
+        <w:rPr>
+          <w:rFonts w:eastAsia="Times New Roman"/>
+        </w:rPr>
+        <w:t>Context</w:t>
+      </w:r>
+    </w:p>
+    <w:p>
+      <w:pPr>
+        <w:shd w:val="clear" w:color="auto" w:fill="FFFFFF" w:themeFill="background1"/>
+        <w:spacing w:before="240" w:after="240" w:line="240" w:lineRule="auto"/>
+        <w:rPr>
+          <w:rFonts w:ascii="Helvetica" w:eastAsia="Times New Roman" w:hAnsi="Helvetica" w:cs="Times New Roman"/>
+          <w:color w:val="000000" w:themeColor="text1"/>
+          <w:kern w:val="0"/>
+          <w:sz w:val="20"/>
+          <w:szCs w:val="20"/>
+          <w14:ligatures w14:val="none"/>
+        </w:rPr>
+      </w:pPr>
+      <w:proofErr w:type="spellStart"/>
+      <w:r>
+        <w:rPr>
+          <w:rFonts w:ascii="Helvetica" w:eastAsia="Times New Roman" w:hAnsi="Helvetica" w:cs="Times New Roman"/>
+          <w:color w:val="000000" w:themeColor="text1"/>
+          <w:kern w:val="0"/>
+          <w:sz w:val="20"/>
+          <w:szCs w:val="20"/>
+          <w14:ligatures w14:val="none"/>
+        </w:rPr>
+        <w:t>AllLife</w:t>
+      </w:r>
+      <w:proofErr w:type="spellEnd"/>
+      <w:r>
+        <w:rPr>
+          <w:rFonts w:ascii="Helvetica" w:eastAsia="Times New Roman" w:hAnsi="Helvetica" w:cs="Times New Roman"/>
+          <w:color w:val="000000" w:themeColor="text1"/>
+          <w:kern w:val="0"/>
+          <w:sz w:val="20"/>
+          <w:szCs w:val="20"/>
+          <w14:ligatures w14:val="none"/>
+        </w:rPr>
+        <w:t xml:space="preserve"> Bank is a US bank that has a growing customer base. </w:t>
+      </w:r>
+      <w:proofErr w:type="gramStart"/>
+      <w:r>
+        <w:rPr>
+          <w:rFonts w:ascii="Helvetica" w:eastAsia="Times New Roman" w:hAnsi="Helvetica" w:cs="Times New Roman"/>
+          <w:color w:val="000000" w:themeColor="text1"/>
+          <w:kern w:val="0"/>
+          <w:sz w:val="20"/>
+          <w:szCs w:val="20"/>
+          <w14:ligatures w14:val="none"/>
+        </w:rPr>
+        <w:t>The majority of</w:t>
+      </w:r>
+      <w:proofErr w:type="gramEnd"/>
+      <w:r>
+        <w:rPr>
+          <w:rFonts w:ascii="Helvetica" w:eastAsia="Times New Roman" w:hAnsi="Helvetica" w:cs="Times New Roman"/>
+          <w:color w:val="000000" w:themeColor="text1"/>
+          <w:kern w:val="0"/>
+          <w:sz w:val="20"/>
+          <w:szCs w:val="20"/>
+          <w14:ligatures w14:val="none"/>
+        </w:rPr>
+        <w:t xml:space="preserve"> these customers are liability customers (depositors) with varying sizes of deposits. The number of customers who are also borrowers (asset customers) is quite small, and the bank is interested in expanding this base rapidly to bring in more loan business and in the process, earn more through the interest on loans. In particular, the management wants to explore ways of converting its liability customers to personal loan customers (while retaining them as depositors).</w:t>
+      </w:r>
+    </w:p>
+    <w:p>
+      <w:pPr>
+        <w:shd w:val="clear" w:color="auto" w:fill="FFFFFF" w:themeFill="background1"/>
+        <w:spacing w:before="240" w:after="240" w:line="240" w:lineRule="auto"/>
+        <w:rPr>
+          <w:rFonts w:ascii="Helvetica" w:eastAsia="Times New Roman" w:hAnsi="Helvetica" w:cs="Times New Roman"/>
+          <w:color w:val="000000" w:themeColor="text1"/>
+          <w:kern w:val="0"/>
+          <w:sz w:val="20"/>
+          <w:szCs w:val="20"/>
+          <w14:ligatures w14:val="none"/>
+        </w:rPr>
+      </w:pPr>
+      <w:r>
+        <w:rPr>
+          <w:rFonts w:ascii="Helvetica" w:eastAsia="Times New Roman" w:hAnsi="Helvetica" w:cs="Times New Roman"/>
+          <w:color w:val="000000" w:themeColor="text1"/>
+          <w:kern w:val="0"/>
+          <w:sz w:val="20"/>
+          <w:szCs w:val="20"/>
+          <w14:ligatures w14:val="none"/>
+        </w:rPr>
+        <w:t>A campaign that the bank ran last year for liability customers showed a healthy conversion rate of over 9% success. This has encouraged the retail marketing department to devise campaigns with better target marketing to increase the success ratio.</w:t>
+      </w:r>
+    </w:p>
+    <w:p>
+      <w:pPr>
+        <w:shd w:val="clear" w:color="auto" w:fill="FFFFFF" w:themeFill="background1"/>
+        <w:spacing w:before="240" w:after="240" w:line="240" w:lineRule="auto"/>
+        <w:rPr>
+          <w:rFonts w:ascii="Helvetica" w:eastAsia="Times New Roman" w:hAnsi="Helvetica" w:cs="Times New Roman"/>
+          <w:color w:val="000000" w:themeColor="text1"/>
+          <w:kern w:val="0"/>
+          <w:sz w:val="20"/>
+          <w:szCs w:val="20"/>
+          <w14:ligatures w14:val="none"/>
+        </w:rPr>
+      </w:pPr>
+      <w:r>
+        <w:rPr>
+          <w:rFonts w:ascii="Helvetica" w:eastAsia="Times New Roman" w:hAnsi="Helvetica" w:cs="Times New Roman"/>
+          <w:color w:val="000000" w:themeColor="text1"/>
+          <w:kern w:val="0"/>
+          <w:sz w:val="20"/>
+          <w:szCs w:val="20"/>
+          <w14:ligatures w14:val="none"/>
+        </w:rPr>
+        <w:t xml:space="preserve">You as a Data scientist at </w:t>
+      </w:r>
+      <w:proofErr w:type="spellStart"/>
+      <w:r>
+        <w:rPr>
+          <w:rFonts w:ascii="Helvetica" w:eastAsia="Times New Roman" w:hAnsi="Helvetica" w:cs="Times New Roman"/>
+          <w:color w:val="000000" w:themeColor="text1"/>
+          <w:kern w:val="0"/>
+          <w:sz w:val="20"/>
+          <w:szCs w:val="20"/>
+          <w14:ligatures w14:val="none"/>
+        </w:rPr>
+        <w:t>AllLife</w:t>
+      </w:r>
+      <w:proofErr w:type="spellEnd"/>
+      <w:r>
+        <w:rPr>
+          <w:rFonts w:ascii="Helvetica" w:eastAsia="Times New Roman" w:hAnsi="Helvetica" w:cs="Times New Roman"/>
+          <w:color w:val="000000" w:themeColor="text1"/>
+          <w:kern w:val="0"/>
+          <w:sz w:val="20"/>
+          <w:szCs w:val="20"/>
+          <w14:ligatures w14:val="none"/>
+        </w:rPr>
+        <w:t xml:space="preserve"> bank </w:t>
+      </w:r>
+      <w:proofErr w:type="gramStart"/>
+      <w:r>
+        <w:rPr>
+          <w:rFonts w:ascii="Helvetica" w:eastAsia="Times New Roman" w:hAnsi="Helvetica" w:cs="Times New Roman"/>
+          <w:color w:val="000000" w:themeColor="text1"/>
+          <w:kern w:val="0"/>
+          <w:sz w:val="20"/>
+          <w:szCs w:val="20"/>
+          <w14:ligatures w14:val="none"/>
+        </w:rPr>
+        <w:t>have to</w:t>
+      </w:r>
+      <w:proofErr w:type="gramEnd"/>
+      <w:r>
+        <w:rPr>
+          <w:rFonts w:ascii="Helvetica" w:eastAsia="Times New Roman" w:hAnsi="Helvetica" w:cs="Times New Roman"/>
+          <w:color w:val="000000" w:themeColor="text1"/>
+          <w:kern w:val="0"/>
+          <w:sz w:val="20"/>
+          <w:szCs w:val="20"/>
+          <w14:ligatures w14:val="none"/>
+        </w:rPr>
+        <w:t xml:space="preserve"> build a model that will help the marketing department to identify the potential customers who have a higher probability of purchasing the loan.</w:t>
+      </w:r>
+    </w:p>
+    <w:p>
+      <w:pPr>
+        <w:pStyle w:val="Heading3"/>
+        <w:rPr>
+          <w:rFonts w:eastAsia="Times New Roman"/>
+        </w:rPr>
+      </w:pPr>
+      <w:r>
+        <w:rPr>
+          <w:rFonts w:eastAsia="Times New Roman"/>
+        </w:rPr>
+        <w:t>Objective</w:t>
+      </w:r>
+    </w:p>
+    <w:p>
+      <w:pPr>
+        <w:shd w:val="clear" w:color="auto" w:fill="FFFFFF" w:themeFill="background1"/>
+        <w:spacing w:before="240" w:after="240" w:line="240" w:lineRule="auto"/>
+        <w:rPr>
+          <w:rFonts w:ascii="Helvetica" w:eastAsia="Times New Roman" w:hAnsi="Helvetica" w:cs="Times New Roman"/>
+          <w:color w:val="000000" w:themeColor="text1"/>
+          <w:kern w:val="0"/>
+          <w:sz w:val="20"/>
+          <w:szCs w:val="20"/>
+          <w14:ligatures w14:val="none"/>
+        </w:rPr>
+      </w:pPr>
+      <w:r>
+        <w:rPr>
+          <w:rFonts w:ascii="Helvetica" w:eastAsia="Times New Roman" w:hAnsi="Helvetica" w:cs="Times New Roman"/>
+          <w:color w:val="000000" w:themeColor="text1"/>
+          <w:kern w:val="0"/>
+          <w:sz w:val="20"/>
+          <w:szCs w:val="20"/>
+          <w14:ligatures w14:val="none"/>
+        </w:rPr>
+        <w:t>To predict whether a liability customer will buy personal loans, to understand which customer attributes are most significant in driving purchases and identify which segment of customers to target more.</w:t>
+      </w:r>
+    </w:p>
+    <w:p>
+      <w:pPr>
+        <w:pStyle w:val="Heading3"/>
+        <w:rPr>
+          <w:rFonts w:eastAsia="Times New Roman"/>
+        </w:rPr>
+      </w:pPr>
+      <w:r>
+        <w:rPr>
+          <w:rFonts w:eastAsia="Times New Roman"/>
+        </w:rPr>
+        <w:t>Features</w:t>
+      </w:r>
+    </w:p>
+    <w:p>
+      <w:pPr>
+        <w:pStyle w:val="ListParagraph"/>
         <w:numPr>
           <w:ilvl w:val="0"/>
-          <w:numId w:val="1"/>
+          <w:numId w:val="6"/>
         </w:numPr>
-        <w:shd w:val="clear" w:color="auto" w:fill="FFFFFF" w:themeFill="background1"/>
-        <w:spacing w:before="100" w:beforeAutospacing="1" w:after="100" w:afterAutospacing="1" w:line="240" w:lineRule="auto"/>
-        <w:rPr>
-          <w:rFonts w:ascii="Helvetica" w:eastAsia="Times New Roman" w:hAnsi="Helvetica" w:cs="Times New Roman"/>
-          <w:color w:val="000000" w:themeColor="text1"/>
-          <w:kern w:val="0"/>
-          <w:sz w:val="20"/>
-          <w:szCs w:val="20"/>
-          <w14:ligatures w14:val="none"/>
-        </w:rPr>
-      </w:pPr>
-      <w:r>
-        <w:rPr>
-          <w:rFonts w:ascii="Helvetica" w:eastAsia="Times New Roman" w:hAnsi="Helvetica" w:cs="Times New Roman"/>
-          <w:color w:val="000000" w:themeColor="text1"/>
-          <w:kern w:val="0"/>
-          <w:sz w:val="20"/>
-          <w:szCs w:val="20"/>
-          <w14:ligatures w14:val="none"/>
-        </w:rPr>
-        <w:t>Class: UT ML/AC Certificate:</w:t>
+      </w:pPr>
+      <w:r>
+        <w:t>Developed decision tree models to identify customers with a high likelihood of purchasing loans.</w:t>
       </w:r>
     </w:p>
     <w:p>
       <w:pPr>
+        <w:pStyle w:val="ListParagraph"/>
         <w:numPr>
           <w:ilvl w:val="0"/>
-          <w:numId w:val="1"/>
+          <w:numId w:val="6"/>
         </w:numPr>
-        <w:shd w:val="clear" w:color="auto" w:fill="FFFFFF" w:themeFill="background1"/>
-        <w:spacing w:before="100" w:beforeAutospacing="1" w:after="100" w:afterAutospacing="1" w:line="240" w:lineRule="auto"/>
-        <w:rPr>
-          <w:rFonts w:ascii="Helvetica" w:eastAsia="Times New Roman" w:hAnsi="Helvetica" w:cs="Times New Roman"/>
-          <w:color w:val="000000" w:themeColor="text1"/>
-          <w:kern w:val="0"/>
-          <w:sz w:val="20"/>
-          <w:szCs w:val="20"/>
-          <w14:ligatures w14:val="none"/>
-        </w:rPr>
-      </w:pPr>
-      <w:r>
-        <w:rPr>
-          <w:rFonts w:ascii="Helvetica" w:eastAsia="Times New Roman" w:hAnsi="Helvetica" w:cs="Times New Roman"/>
-          <w:color w:val="000000" w:themeColor="text1"/>
-          <w:kern w:val="0"/>
-          <w:sz w:val="20"/>
-          <w:szCs w:val="20"/>
-          <w14:ligatures w14:val="none"/>
-        </w:rPr>
-        <w:t>Name: Daniel Levenstein</w:t>
+      </w:pPr>
+      <w:r>
+        <w:t>Optimized model performance by tuning hyperparameters for the best results.</w:t>
       </w:r>
     </w:p>
     <w:p>
       <w:pPr>
+        <w:pStyle w:val="ListParagraph"/>
         <w:numPr>
           <w:ilvl w:val="0"/>
-          <w:numId w:val="1"/>
+          <w:numId w:val="6"/>
         </w:numPr>
-        <w:shd w:val="clear" w:color="auto" w:fill="FFFFFF" w:themeFill="background1"/>
-        <w:spacing w:before="100" w:beforeAutospacing="1" w:after="100" w:afterAutospacing="1" w:line="240" w:lineRule="auto"/>
-        <w:rPr>
-          <w:rFonts w:ascii="Helvetica" w:eastAsia="Times New Roman" w:hAnsi="Helvetica" w:cs="Times New Roman"/>
-          <w:color w:val="000000" w:themeColor="text1"/>
-          <w:kern w:val="0"/>
-          <w:sz w:val="20"/>
-          <w:szCs w:val="20"/>
-          <w14:ligatures w14:val="none"/>
-        </w:rPr>
-      </w:pPr>
-      <w:r>
-        <w:rPr>
-          <w:rFonts w:ascii="Helvetica" w:eastAsia="Times New Roman" w:hAnsi="Helvetica" w:cs="Times New Roman"/>
-          <w:color w:val="000000" w:themeColor="text1"/>
-          <w:kern w:val="0"/>
-          <w:sz w:val="20"/>
-          <w:szCs w:val="20"/>
-          <w14:ligatures w14:val="none"/>
-        </w:rPr>
-        <w:t>Submission Date: 09/5/2025</w:t>
-      </w:r>
-    </w:p>
-    <w:p>
-      <w:pPr>
-        <w:pStyle w:val="Heading2"/>
-        <w:rPr>
-          <w:rFonts w:eastAsia="Times New Roman"/>
-        </w:rPr>
-      </w:pPr>
-      <w:r>
-        <w:rPr>
-          <w:rFonts w:eastAsia="Times New Roman"/>
-        </w:rPr>
-        <w:t>Problem Statement</w:t>
-      </w:r>
-    </w:p>
-    <w:p>
-      <w:pPr>
-        <w:pStyle w:val="Heading3"/>
-        <w:rPr>
-          <w:rFonts w:eastAsia="Times New Roman"/>
-        </w:rPr>
-      </w:pPr>
-      <w:r>
-        <w:rPr>
-          <w:rFonts w:eastAsia="Times New Roman"/>
-        </w:rPr>
-        <w:t>Context</w:t>
-      </w:r>
-    </w:p>
-    <w:p>
-      <w:pPr>
-        <w:shd w:val="clear" w:color="auto" w:fill="FFFFFF" w:themeFill="background1"/>
-        <w:spacing w:before="240" w:after="240" w:line="240" w:lineRule="auto"/>
-        <w:rPr>
-          <w:rFonts w:ascii="Helvetica" w:eastAsia="Times New Roman" w:hAnsi="Helvetica" w:cs="Times New Roman"/>
-          <w:color w:val="000000" w:themeColor="text1"/>
-          <w:kern w:val="0"/>
-          <w:sz w:val="20"/>
-          <w:szCs w:val="20"/>
-          <w14:ligatures w14:val="none"/>
-        </w:rPr>
-      </w:pPr>
-      <w:proofErr w:type="spellStart"/>
-      <w:r>
-        <w:rPr>
-          <w:rFonts w:ascii="Helvetica" w:eastAsia="Times New Roman" w:hAnsi="Helvetica" w:cs="Times New Roman"/>
-          <w:color w:val="000000" w:themeColor="text1"/>
-          <w:kern w:val="0"/>
-          <w:sz w:val="20"/>
-          <w:szCs w:val="20"/>
-          <w14:ligatures w14:val="none"/>
-        </w:rPr>
-        <w:t>AllLife</w:t>
-      </w:r>
-      <w:proofErr w:type="spellEnd"/>
-      <w:r>
-        <w:rPr>
-          <w:rFonts w:ascii="Helvetica" w:eastAsia="Times New Roman" w:hAnsi="Helvetica" w:cs="Times New Roman"/>
-          <w:color w:val="000000" w:themeColor="text1"/>
-          <w:kern w:val="0"/>
-          <w:sz w:val="20"/>
-          <w:szCs w:val="20"/>
-          <w14:ligatures w14:val="none"/>
-        </w:rPr>
-        <w:t xml:space="preserve"> Bank is a US bank that has a growing customer base. </w:t>
-      </w:r>
-      <w:proofErr w:type="gramStart"/>
-      <w:r>
-        <w:rPr>
-          <w:rFonts w:ascii="Helvetica" w:eastAsia="Times New Roman" w:hAnsi="Helvetica" w:cs="Times New Roman"/>
-          <w:color w:val="000000" w:themeColor="text1"/>
-          <w:kern w:val="0"/>
-          <w:sz w:val="20"/>
-          <w:szCs w:val="20"/>
-          <w14:ligatures w14:val="none"/>
-        </w:rPr>
-        <w:t>The majority of</w:t>
-      </w:r>
-      <w:proofErr w:type="gramEnd"/>
-      <w:r>
-        <w:rPr>
-          <w:rFonts w:ascii="Helvetica" w:eastAsia="Times New Roman" w:hAnsi="Helvetica" w:cs="Times New Roman"/>
-          <w:color w:val="000000" w:themeColor="text1"/>
-          <w:kern w:val="0"/>
-          <w:sz w:val="20"/>
-          <w:szCs w:val="20"/>
-          <w14:ligatures w14:val="none"/>
-        </w:rPr>
-        <w:t xml:space="preserve"> these customers are liability customers (depositors) with varying sizes of deposits. The number of customers who are also borrowers (asset customers) is quite small, and the bank is interested in expanding this base rapidly to bring in more loan business and in the process, earn more through the interest on loans. In particular, the management wants to explore ways of converting its liability customers to personal loan customers (while retaining them as depositors).</w:t>
-      </w:r>
-    </w:p>
-    <w:p>
-      <w:pPr>
-        <w:shd w:val="clear" w:color="auto" w:fill="FFFFFF" w:themeFill="background1"/>
-        <w:spacing w:before="240" w:after="240" w:line="240" w:lineRule="auto"/>
-        <w:rPr>
-          <w:rFonts w:ascii="Helvetica" w:eastAsia="Times New Roman" w:hAnsi="Helvetica" w:cs="Times New Roman"/>
-          <w:color w:val="000000" w:themeColor="text1"/>
-          <w:kern w:val="0"/>
-          <w:sz w:val="20"/>
-          <w:szCs w:val="20"/>
-          <w14:ligatures w14:val="none"/>
-        </w:rPr>
-      </w:pPr>
-      <w:r>
-        <w:rPr>
-          <w:rFonts w:ascii="Helvetica" w:eastAsia="Times New Roman" w:hAnsi="Helvetica" w:cs="Times New Roman"/>
-          <w:color w:val="000000" w:themeColor="text1"/>
-          <w:kern w:val="0"/>
-          <w:sz w:val="20"/>
-          <w:szCs w:val="20"/>
-          <w14:ligatures w14:val="none"/>
-        </w:rPr>
-        <w:t>A campaign that the bank ran last year for liability customers showed a healthy conversion rate of over 9% success. This has encouraged the retail marketing department to devise campaigns with better target marketing to increase the success ratio.</w:t>
-      </w:r>
-    </w:p>
-    <w:p>
-      <w:pPr>
-        <w:shd w:val="clear" w:color="auto" w:fill="FFFFFF" w:themeFill="background1"/>
-        <w:spacing w:before="240" w:after="240" w:line="240" w:lineRule="auto"/>
-        <w:rPr>
-          <w:rFonts w:ascii="Helvetica" w:eastAsia="Times New Roman" w:hAnsi="Helvetica" w:cs="Times New Roman"/>
-          <w:color w:val="000000" w:themeColor="text1"/>
-          <w:kern w:val="0"/>
-          <w:sz w:val="20"/>
-          <w:szCs w:val="20"/>
-          <w14:ligatures w14:val="none"/>
-        </w:rPr>
-      </w:pPr>
-      <w:r>
-        <w:rPr>
-          <w:rFonts w:ascii="Helvetica" w:eastAsia="Times New Roman" w:hAnsi="Helvetica" w:cs="Times New Roman"/>
-          <w:color w:val="000000" w:themeColor="text1"/>
-          <w:kern w:val="0"/>
-          <w:sz w:val="20"/>
-          <w:szCs w:val="20"/>
-          <w14:ligatures w14:val="none"/>
-        </w:rPr>
-        <w:t xml:space="preserve">You as a Data scientist at </w:t>
-      </w:r>
-      <w:proofErr w:type="spellStart"/>
-      <w:r>
-        <w:rPr>
-          <w:rFonts w:ascii="Helvetica" w:eastAsia="Times New Roman" w:hAnsi="Helvetica" w:cs="Times New Roman"/>
-          <w:color w:val="000000" w:themeColor="text1"/>
-          <w:kern w:val="0"/>
-          <w:sz w:val="20"/>
-          <w:szCs w:val="20"/>
-          <w14:ligatures w14:val="none"/>
-        </w:rPr>
-        <w:t>AllLife</w:t>
-      </w:r>
-      <w:proofErr w:type="spellEnd"/>
-      <w:r>
-        <w:rPr>
-          <w:rFonts w:ascii="Helvetica" w:eastAsia="Times New Roman" w:hAnsi="Helvetica" w:cs="Times New Roman"/>
-          <w:color w:val="000000" w:themeColor="text1"/>
-          <w:kern w:val="0"/>
-          <w:sz w:val="20"/>
-          <w:szCs w:val="20"/>
-          <w14:ligatures w14:val="none"/>
-        </w:rPr>
-        <w:t xml:space="preserve"> bank </w:t>
-      </w:r>
-      <w:proofErr w:type="gramStart"/>
-      <w:r>
-        <w:rPr>
-          <w:rFonts w:ascii="Helvetica" w:eastAsia="Times New Roman" w:hAnsi="Helvetica" w:cs="Times New Roman"/>
-          <w:color w:val="000000" w:themeColor="text1"/>
-          <w:kern w:val="0"/>
-          <w:sz w:val="20"/>
-          <w:szCs w:val="20"/>
-          <w14:ligatures w14:val="none"/>
-        </w:rPr>
-        <w:t>have to</w:t>
-      </w:r>
-      <w:proofErr w:type="gramEnd"/>
-      <w:r>
-        <w:rPr>
-          <w:rFonts w:ascii="Helvetica" w:eastAsia="Times New Roman" w:hAnsi="Helvetica" w:cs="Times New Roman"/>
-          <w:color w:val="000000" w:themeColor="text1"/>
-          <w:kern w:val="0"/>
-          <w:sz w:val="20"/>
-          <w:szCs w:val="20"/>
-          <w14:ligatures w14:val="none"/>
-        </w:rPr>
-        <w:t xml:space="preserve"> build a model that will help the marketing department to identify the potential customers who have a higher probability of purchasing the loan.</w:t>
-      </w:r>
-    </w:p>
-    <w:p>
-      <w:pPr>
-        <w:pStyle w:val="Heading3"/>
-        <w:rPr>
-          <w:rFonts w:eastAsia="Times New Roman"/>
-        </w:rPr>
-      </w:pPr>
-      <w:r>
-        <w:rPr>
-          <w:rFonts w:eastAsia="Times New Roman"/>
-        </w:rPr>
-        <w:t>Objective</w:t>
-      </w:r>
-    </w:p>
-    <w:p>
-      <w:pPr>
-        <w:shd w:val="clear" w:color="auto" w:fill="FFFFFF" w:themeFill="background1"/>
-        <w:spacing w:before="240" w:after="240" w:line="240" w:lineRule="auto"/>
-        <w:rPr>
-          <w:rFonts w:ascii="Helvetica" w:eastAsia="Times New Roman" w:hAnsi="Helvetica" w:cs="Times New Roman"/>
-          <w:color w:val="000000" w:themeColor="text1"/>
-          <w:kern w:val="0"/>
-          <w:sz w:val="20"/>
-          <w:szCs w:val="20"/>
-          <w14:ligatures w14:val="none"/>
-        </w:rPr>
-      </w:pPr>
-      <w:r>
-        <w:rPr>
-          <w:rFonts w:ascii="Helvetica" w:eastAsia="Times New Roman" w:hAnsi="Helvetica" w:cs="Times New Roman"/>
-          <w:color w:val="000000" w:themeColor="text1"/>
-          <w:kern w:val="0"/>
-          <w:sz w:val="20"/>
-          <w:szCs w:val="20"/>
-          <w14:ligatures w14:val="none"/>
-        </w:rPr>
-        <w:t>To predict whether a liability customer will buy personal loans, to understand which customer attributes are most significant in driving purchases and identify which segment of customers to target more.</w:t>
+      </w:pPr>
+      <w:r>
+        <w:t>Assessed final models using both precision and recall metrics to ensure robust evaluation.</w:t>
       </w:r>
     </w:p>
     <w:p>
@@ -491,9 +440,6 @@
     </w:p>
     <w:p>
       <w:pPr>
-        <w:shd w:val="clear" w:color="auto" w:fill="FFFFFF" w:themeFill="background1"/>
-        <w:spacing w:before="240" w:after="240" w:line="240" w:lineRule="auto"/>
-        <w:outlineLvl w:val="3"/>
         <w:rPr>
           <w:rFonts w:ascii="Helvetica" w:eastAsia="Times New Roman" w:hAnsi="Helvetica" w:cs="Times New Roman"/>
           <w:b/>
@@ -516,6 +462,21 @@
           <w:szCs w:val="20"/>
           <w14:ligatures w14:val="none"/>
         </w:rPr>
+        <w:br w:type="page"/>
+      </w:r>
+    </w:p>
+    <w:p>
+      <w:pPr>
+        <w:pStyle w:val="Heading2"/>
+        <w:rPr>
+          <w:rFonts w:eastAsia="Times New Roman"/>
+        </w:rPr>
+      </w:pPr>
+      <w:r>
+        <w:rPr>
+          <w:rFonts w:eastAsia="Times New Roman"/>
+        </w:rPr>
+        <w:lastRenderedPageBreak/>
         <w:t>Conclusion</w:t>
       </w:r>
     </w:p>
@@ -588,7 +549,6 @@
         <w:rPr>
           <w:rFonts w:eastAsia="Times New Roman"/>
         </w:rPr>
-        <w:lastRenderedPageBreak/>
         <w:t>Advertising Campaign Model</w:t>
       </w:r>
     </w:p>
@@ -649,7 +609,7 @@
           <w14:ligatures w14:val="none"/>
         </w:rPr>
         <w:drawing>
-          <wp:inline distT="0" distB="0" distL="0" distR="0" wp14:anchorId="4F240D7C" wp14:editId="79693802">
+          <wp:inline distT="0" distB="0" distL="0" distR="0" wp14:anchorId="4F240D7C" wp14:editId="2B420C5B">
             <wp:extent cx="5943600" cy="2990850"/>
             <wp:effectExtent l="0" t="0" r="0" b="6350"/>
             <wp:docPr id="83251736" name="Picture 1" descr="png"/>
@@ -837,11 +797,104 @@
     </w:p>
     <w:p>
       <w:pPr>
+        <w:pStyle w:val="Heading2"/>
+        <w:rPr>
+          <w:rFonts w:eastAsia="Times New Roman"/>
+        </w:rPr>
+      </w:pPr>
+      <w:r>
+        <w:rPr>
+          <w:rFonts w:eastAsia="Times New Roman"/>
+        </w:rPr>
+        <w:t>Project</w:t>
+      </w:r>
+    </w:p>
+    <w:p>
+      <w:pPr>
+        <w:numPr>
+          <w:ilvl w:val="0"/>
+          <w:numId w:val="1"/>
+        </w:numPr>
         <w:shd w:val="clear" w:color="auto" w:fill="FFFFFF" w:themeFill="background1"/>
-        <w:rPr>
-          <w:color w:val="000000" w:themeColor="text1"/>
-        </w:rPr>
-      </w:pPr>
+        <w:spacing w:before="100" w:beforeAutospacing="1" w:after="100" w:afterAutospacing="1" w:line="240" w:lineRule="auto"/>
+        <w:rPr>
+          <w:rFonts w:ascii="Helvetica" w:eastAsia="Times New Roman" w:hAnsi="Helvetica" w:cs="Times New Roman"/>
+          <w:color w:val="000000" w:themeColor="text1"/>
+          <w:kern w:val="0"/>
+          <w:sz w:val="20"/>
+          <w:szCs w:val="20"/>
+          <w14:ligatures w14:val="none"/>
+        </w:rPr>
+      </w:pPr>
+      <w:r>
+        <w:rPr>
+          <w:rFonts w:ascii="Helvetica" w:eastAsia="Times New Roman" w:hAnsi="Helvetica" w:cs="Times New Roman"/>
+          <w:color w:val="000000" w:themeColor="text1"/>
+          <w:kern w:val="0"/>
+          <w:sz w:val="20"/>
+          <w:szCs w:val="20"/>
+          <w14:ligatures w14:val="none"/>
+        </w:rPr>
+        <w:t>Class: UT ML/AC Certificate:</w:t>
+      </w:r>
+    </w:p>
+    <w:p>
+      <w:pPr>
+        <w:numPr>
+          <w:ilvl w:val="0"/>
+          <w:numId w:val="1"/>
+        </w:numPr>
+        <w:shd w:val="clear" w:color="auto" w:fill="FFFFFF" w:themeFill="background1"/>
+        <w:spacing w:before="100" w:beforeAutospacing="1" w:after="100" w:afterAutospacing="1" w:line="240" w:lineRule="auto"/>
+        <w:rPr>
+          <w:rFonts w:ascii="Helvetica" w:eastAsia="Times New Roman" w:hAnsi="Helvetica" w:cs="Times New Roman"/>
+          <w:color w:val="000000" w:themeColor="text1"/>
+          <w:kern w:val="0"/>
+          <w:sz w:val="20"/>
+          <w:szCs w:val="20"/>
+          <w14:ligatures w14:val="none"/>
+        </w:rPr>
+      </w:pPr>
+      <w:r>
+        <w:rPr>
+          <w:rFonts w:ascii="Helvetica" w:eastAsia="Times New Roman" w:hAnsi="Helvetica" w:cs="Times New Roman"/>
+          <w:color w:val="000000" w:themeColor="text1"/>
+          <w:kern w:val="0"/>
+          <w:sz w:val="20"/>
+          <w:szCs w:val="20"/>
+          <w14:ligatures w14:val="none"/>
+        </w:rPr>
+        <w:t>Name: Daniel Levenstein</w:t>
+      </w:r>
+    </w:p>
+    <w:p>
+      <w:pPr>
+        <w:numPr>
+          <w:ilvl w:val="0"/>
+          <w:numId w:val="1"/>
+        </w:numPr>
+        <w:shd w:val="clear" w:color="auto" w:fill="FFFFFF" w:themeFill="background1"/>
+        <w:spacing w:before="100" w:beforeAutospacing="1" w:after="100" w:afterAutospacing="1" w:line="240" w:lineRule="auto"/>
+        <w:rPr>
+          <w:rFonts w:ascii="Helvetica" w:eastAsia="Times New Roman" w:hAnsi="Helvetica" w:cs="Times New Roman"/>
+          <w:color w:val="000000" w:themeColor="text1"/>
+          <w:kern w:val="0"/>
+          <w:sz w:val="20"/>
+          <w:szCs w:val="20"/>
+          <w14:ligatures w14:val="none"/>
+        </w:rPr>
+      </w:pPr>
+      <w:r>
+        <w:rPr>
+          <w:rFonts w:ascii="Helvetica" w:eastAsia="Times New Roman" w:hAnsi="Helvetica" w:cs="Times New Roman"/>
+          <w:color w:val="000000" w:themeColor="text1"/>
+          <w:kern w:val="0"/>
+          <w:sz w:val="20"/>
+          <w:szCs w:val="20"/>
+          <w14:ligatures w14:val="none"/>
+        </w:rPr>
+        <w:t>Submission Date: 09/5/2025</w:t>
+      </w:r>
     </w:p>
     <w:p>
       <w:pPr>
@@ -864,6 +917,119 @@
 <file path=word/numbering.xml><?xml version="1.0" encoding="utf-8"?>
 <w:numbering xmlns:wpc="http://schemas.microsoft.com/office/word/2010/wordprocessingCanvas" xmlns:cx="http://schemas.microsoft.com/office/drawing/2014/chartex" xmlns:cx1="http://schemas.microsoft.com/office/drawing/2015/9/8/chartex" xmlns:cx2="http://schemas.microsoft.com/office/drawing/2015/10/21/chartex" xmlns:cx3="http://schemas.microsoft.com/office/drawing/2016/5/9/chartex" xmlns:cx4="http://schemas.microsoft.com/office/drawing/2016/5/10/chartex" xmlns:cx5="http://schemas.microsoft.com/office/drawing/2016/5/11/chartex" xmlns:cx6="http://schemas.microsoft.com/office/drawing/2016/5/12/chartex" xmlns:cx7="http://schemas.microsoft.com/office/drawing/2016/5/13/chartex" xmlns:cx8="http://schemas.microsoft.com/office/drawing/2016/5/14/chartex" xmlns:mc="http://schemas.openxmlformats.org/markup-compatibility/2006" xmlns:aink="http://schemas.microsoft.com/office/drawing/2016/ink" xmlns:am3d="http://schemas.microsoft.com/office/drawing/2017/model3d" xmlns:o="urn:schemas-microsoft-com:office:office" xmlns:oel="http://schemas.microsoft.com/office/2019/extlst" xmlns:r="http://schemas.openxmlformats.org/officeDocument/2006/relationships" xmlns:m="http://schemas.openxmlformats.org/officeDocument/2006/math" xmlns:v="urn:schemas-microsoft-com:vml" xmlns:wp14="http://schemas.microsoft.com/office/word/2010/wordprocessingDrawing" xmlns:wp="http://schemas.openxmlformats.org/drawingml/2006/wordprocessingDrawing" xmlns:w10="urn:schemas-microsoft-com:office:word" xmlns:w="http://schemas.openxmlformats.org/wordprocessingml/2006/main" xmlns:w14="http://schemas.microsoft.com/office/word/2010/wordml" xmlns:w15="http://schemas.microsoft.com/office/word/2012/wordml" xmlns:w16cex="http://schemas.microsoft.com/office/word/2018/wordml/cex" xmlns:w16cid="http://schemas.microsoft.com/office/word/2016/wordml/cid" xmlns:w16="http://schemas.microsoft.com/office/word/2018/wordml" xmlns:w16du="http://schemas.microsoft.com/office/word/2023/wordml/word16du" xmlns:w16sdtdh="http://schemas.microsoft.com/office/word/2020/wordml/sdtdatahash" xmlns:w16sdtfl="http://schemas.microsoft.com/office/word/2024/wordml/sdtformatlock" xmlns:w16se="http://schemas.microsoft.com/office/word/2015/wordml/symex" xmlns:wpg="http://schemas.microsoft.com/office/word/2010/wordprocessingGroup" xmlns:wpi="http://schemas.microsoft.com/office/word/2010/wordprocessingInk" xmlns:wne="http://schemas.microsoft.com/office/word/2006/wordml" xmlns:wps="http://schemas.microsoft.com/office/word/2010/wordprocessingShape" mc:Ignorable="w14 w15 w16se w16cid w16 w16cex w16sdtdh w16sdtfl w16du wp14">
   <w:abstractNum w:abstractNumId="0" w15:restartNumberingAfterBreak="0">
+    <w:nsid w:val="05E00E39"/>
+    <w:multiLevelType w:val="hybridMultilevel"/>
+    <w:tmpl w:val="9864A18A"/>
+    <w:lvl w:ilvl="0" w:tplc="04090001">
+      <w:start w:val="1"/>
+      <w:numFmt w:val="bullet"/>
+      <w:lvlText w:val=""/>
+      <w:lvlJc w:val="left"/>
+      <w:pPr>
+        <w:ind w:left="720" w:hanging="360"/>
+      </w:pPr>
+      <w:rPr>
+        <w:rFonts w:ascii="Symbol" w:hAnsi="Symbol" w:hint="default"/>
+      </w:rPr>
+    </w:lvl>
+    <w:lvl w:ilvl="1" w:tplc="04090003" w:tentative="1">
+      <w:start w:val="1"/>
+      <w:numFmt w:val="bullet"/>
+      <w:lvlText w:val="o"/>
+      <w:lvlJc w:val="left"/>
+      <w:pPr>
+        <w:ind w:left="1440" w:hanging="360"/>
+      </w:pPr>
+      <w:rPr>
+        <w:rFonts w:ascii="Courier New" w:hAnsi="Courier New" w:cs="Courier New" w:hint="default"/>
+      </w:rPr>
+    </w:lvl>
+    <w:lvl w:ilvl="2" w:tplc="04090005" w:tentative="1">
+      <w:start w:val="1"/>
+      <w:numFmt w:val="bullet"/>
+      <w:lvlText w:val=""/>
+      <w:lvlJc w:val="left"/>
+      <w:pPr>
+        <w:ind w:left="2160" w:hanging="360"/>
+      </w:pPr>
+      <w:rPr>
+        <w:rFonts w:ascii="Wingdings" w:hAnsi="Wingdings" w:hint="default"/>
+      </w:rPr>
+    </w:lvl>
+    <w:lvl w:ilvl="3" w:tplc="04090001" w:tentative="1">
+      <w:start w:val="1"/>
+      <w:numFmt w:val="bullet"/>
+      <w:lvlText w:val=""/>
+      <w:lvlJc w:val="left"/>
+      <w:pPr>
+        <w:ind w:left="2880" w:hanging="360"/>
+      </w:pPr>
+      <w:rPr>
+        <w:rFonts w:ascii="Symbol" w:hAnsi="Symbol" w:hint="default"/>
+      </w:rPr>
+    </w:lvl>
+    <w:lvl w:ilvl="4" w:tplc="04090003" w:tentative="1">
+      <w:start w:val="1"/>
+      <w:numFmt w:val="bullet"/>
+      <w:lvlText w:val="o"/>
+      <w:lvlJc w:val="left"/>
+      <w:pPr>
+        <w:ind w:left="3600" w:hanging="360"/>
+      </w:pPr>
+      <w:rPr>
+        <w:rFonts w:ascii="Courier New" w:hAnsi="Courier New" w:cs="Courier New" w:hint="default"/>
+      </w:rPr>
+    </w:lvl>
+    <w:lvl w:ilvl="5" w:tplc="04090005" w:tentative="1">
+      <w:start w:val="1"/>
+      <w:numFmt w:val="bullet"/>
+      <w:lvlText w:val=""/>
+      <w:lvlJc w:val="left"/>
+      <w:pPr>
+        <w:ind w:left="4320" w:hanging="360"/>
+      </w:pPr>
+      <w:rPr>
+        <w:rFonts w:ascii="Wingdings" w:hAnsi="Wingdings" w:hint="default"/>
+      </w:rPr>
+    </w:lvl>
+    <w:lvl w:ilvl="6" w:tplc="04090001" w:tentative="1">
+      <w:start w:val="1"/>
+      <w:numFmt w:val="bullet"/>
+      <w:lvlText w:val=""/>
+      <w:lvlJc w:val="left"/>
+      <w:pPr>
+        <w:ind w:left="5040" w:hanging="360"/>
+      </w:pPr>
+      <w:rPr>
+        <w:rFonts w:ascii="Symbol" w:hAnsi="Symbol" w:hint="default"/>
+      </w:rPr>
+    </w:lvl>
+    <w:lvl w:ilvl="7" w:tplc="04090003" w:tentative="1">
+      <w:start w:val="1"/>
+      <w:numFmt w:val="bullet"/>
+      <w:lvlText w:val="o"/>
+      <w:lvlJc w:val="left"/>
+      <w:pPr>
+        <w:ind w:left="5760" w:hanging="360"/>
+      </w:pPr>
+      <w:rPr>
+        <w:rFonts w:ascii="Courier New" w:hAnsi="Courier New" w:cs="Courier New" w:hint="default"/>
+      </w:rPr>
+    </w:lvl>
+    <w:lvl w:ilvl="8" w:tplc="04090005" w:tentative="1">
+      <w:start w:val="1"/>
+      <w:numFmt w:val="bullet"/>
+      <w:lvlText w:val=""/>
+      <w:lvlJc w:val="left"/>
+      <w:pPr>
+        <w:ind w:left="6480" w:hanging="360"/>
+      </w:pPr>
+      <w:rPr>
+        <w:rFonts w:ascii="Wingdings" w:hAnsi="Wingdings" w:hint="default"/>
+      </w:rPr>
+    </w:lvl>
+  </w:abstractNum>
+  <w:abstractNum w:abstractNumId="1" w15:restartNumberingAfterBreak="0">
     <w:nsid w:val="0AE75E44"/>
     <w:multiLevelType w:val="multilevel"/>
     <w:tmpl w:val="257A46C8"/>
@@ -1012,7 +1178,7 @@
       </w:rPr>
     </w:lvl>
   </w:abstractNum>
-  <w:abstractNum w:abstractNumId="1" w15:restartNumberingAfterBreak="0">
+  <w:abstractNum w:abstractNumId="2" w15:restartNumberingAfterBreak="0">
     <w:nsid w:val="105B1E58"/>
     <w:multiLevelType w:val="multilevel"/>
     <w:tmpl w:val="95960894"/>
@@ -1161,7 +1327,119 @@
       </w:rPr>
     </w:lvl>
   </w:abstractNum>
-  <w:abstractNum w:abstractNumId="2" w15:restartNumberingAfterBreak="0">
+  <w:abstractNum w:abstractNumId="3" w15:restartNumberingAfterBreak="0">
+    <w:nsid w:val="1FBF21B2"/>
+    <w:multiLevelType w:val="hybridMultilevel"/>
+    <w:tmpl w:val="56F0C972"/>
+    <w:lvl w:ilvl="0" w:tplc="04090001">
+      <w:numFmt w:val="bullet"/>
+      <w:lvlText w:val=""/>
+      <w:lvlJc w:val="left"/>
+      <w:pPr>
+        <w:ind w:left="720" w:hanging="360"/>
+      </w:pPr>
+      <w:rPr>
+        <w:rFonts w:ascii="Symbol" w:eastAsia="Times New Roman" w:hAnsi="Symbol" w:cs="Times New Roman" w:hint="default"/>
+      </w:rPr>
+    </w:lvl>
+    <w:lvl w:ilvl="1" w:tplc="04090003" w:tentative="1">
+      <w:start w:val="1"/>
+      <w:numFmt w:val="bullet"/>
+      <w:lvlText w:val="o"/>
+      <w:lvlJc w:val="left"/>
+      <w:pPr>
+        <w:ind w:left="1440" w:hanging="360"/>
+      </w:pPr>
+      <w:rPr>
+        <w:rFonts w:ascii="Courier New" w:hAnsi="Courier New" w:cs="Courier New" w:hint="default"/>
+      </w:rPr>
+    </w:lvl>
+    <w:lvl w:ilvl="2" w:tplc="04090005" w:tentative="1">
+      <w:start w:val="1"/>
+      <w:numFmt w:val="bullet"/>
+      <w:lvlText w:val=""/>
+      <w:lvlJc w:val="left"/>
+      <w:pPr>
+        <w:ind w:left="2160" w:hanging="360"/>
+      </w:pPr>
+      <w:rPr>
+        <w:rFonts w:ascii="Wingdings" w:hAnsi="Wingdings" w:hint="default"/>
+      </w:rPr>
+    </w:lvl>
+    <w:lvl w:ilvl="3" w:tplc="04090001" w:tentative="1">
+      <w:start w:val="1"/>
+      <w:numFmt w:val="bullet"/>
+      <w:lvlText w:val=""/>
+      <w:lvlJc w:val="left"/>
+      <w:pPr>
+        <w:ind w:left="2880" w:hanging="360"/>
+      </w:pPr>
+      <w:rPr>
+        <w:rFonts w:ascii="Symbol" w:hAnsi="Symbol" w:hint="default"/>
+      </w:rPr>
+    </w:lvl>
+    <w:lvl w:ilvl="4" w:tplc="04090003" w:tentative="1">
+      <w:start w:val="1"/>
+      <w:numFmt w:val="bullet"/>
+      <w:lvlText w:val="o"/>
+      <w:lvlJc w:val="left"/>
+      <w:pPr>
+        <w:ind w:left="3600" w:hanging="360"/>
+      </w:pPr>
+      <w:rPr>
+        <w:rFonts w:ascii="Courier New" w:hAnsi="Courier New" w:cs="Courier New" w:hint="default"/>
+      </w:rPr>
+    </w:lvl>
+    <w:lvl w:ilvl="5" w:tplc="04090005" w:tentative="1">
+      <w:start w:val="1"/>
+      <w:numFmt w:val="bullet"/>
+      <w:lvlText w:val=""/>
+      <w:lvlJc w:val="left"/>
+      <w:pPr>
+        <w:ind w:left="4320" w:hanging="360"/>
+      </w:pPr>
+      <w:rPr>
+        <w:rFonts w:ascii="Wingdings" w:hAnsi="Wingdings" w:hint="default"/>
+      </w:rPr>
+    </w:lvl>
+    <w:lvl w:ilvl="6" w:tplc="04090001" w:tentative="1">
+      <w:start w:val="1"/>
+      <w:numFmt w:val="bullet"/>
+      <w:lvlText w:val=""/>
+      <w:lvlJc w:val="left"/>
+      <w:pPr>
+        <w:ind w:left="5040" w:hanging="360"/>
+      </w:pPr>
+      <w:rPr>
+        <w:rFonts w:ascii="Symbol" w:hAnsi="Symbol" w:hint="default"/>
+      </w:rPr>
+    </w:lvl>
+    <w:lvl w:ilvl="7" w:tplc="04090003" w:tentative="1">
+      <w:start w:val="1"/>
+      <w:numFmt w:val="bullet"/>
+      <w:lvlText w:val="o"/>
+      <w:lvlJc w:val="left"/>
+      <w:pPr>
+        <w:ind w:left="5760" w:hanging="360"/>
+      </w:pPr>
+      <w:rPr>
+        <w:rFonts w:ascii="Courier New" w:hAnsi="Courier New" w:cs="Courier New" w:hint="default"/>
+      </w:rPr>
+    </w:lvl>
+    <w:lvl w:ilvl="8" w:tplc="04090005" w:tentative="1">
+      <w:start w:val="1"/>
+      <w:numFmt w:val="bullet"/>
+      <w:lvlText w:val=""/>
+      <w:lvlJc w:val="left"/>
+      <w:pPr>
+        <w:ind w:left="6480" w:hanging="360"/>
+      </w:pPr>
+      <w:rPr>
+        <w:rFonts w:ascii="Wingdings" w:hAnsi="Wingdings" w:hint="default"/>
+      </w:rPr>
+    </w:lvl>
+  </w:abstractNum>
+  <w:abstractNum w:abstractNumId="4" w15:restartNumberingAfterBreak="0">
     <w:nsid w:val="31863185"/>
     <w:multiLevelType w:val="multilevel"/>
     <w:tmpl w:val="F35CDA12"/>
@@ -1310,7 +1588,7 @@
       </w:rPr>
     </w:lvl>
   </w:abstractNum>
-  <w:abstractNum w:abstractNumId="3" w15:restartNumberingAfterBreak="0">
+  <w:abstractNum w:abstractNumId="5" w15:restartNumberingAfterBreak="0">
     <w:nsid w:val="3B86361B"/>
     <w:multiLevelType w:val="multilevel"/>
     <w:tmpl w:val="F4A64870"/>
@@ -1460,16 +1738,22 @@
     </w:lvl>
   </w:abstractNum>
   <w:num w:numId="1" w16cid:durableId="816186207">
+    <w:abstractNumId w:val="4"/>
+  </w:num>
+  <w:num w:numId="2" w16cid:durableId="883442902">
     <w:abstractNumId w:val="2"/>
   </w:num>
-  <w:num w:numId="2" w16cid:durableId="883442902">
+  <w:num w:numId="3" w16cid:durableId="1777099416">
     <w:abstractNumId w:val="1"/>
   </w:num>
-  <w:num w:numId="3" w16cid:durableId="1777099416">
+  <w:num w:numId="4" w16cid:durableId="547306448">
+    <w:abstractNumId w:val="5"/>
+  </w:num>
+  <w:num w:numId="5" w16cid:durableId="441001840">
+    <w:abstractNumId w:val="3"/>
+  </w:num>
+  <w:num w:numId="6" w16cid:durableId="420955523">
     <w:abstractNumId w:val="0"/>
-  </w:num>
-  <w:num w:numId="4" w16cid:durableId="547306448">
-    <w:abstractNumId w:val="3"/>
   </w:num>
 </w:numbering>
 </file>
@@ -2074,7 +2358,6 @@
   <w:style w:type="character" w:default="1" w:styleId="DefaultParagraphFont">
     <w:name w:val="Default Paragraph Font"/>
     <w:uiPriority w:val="1"/>
-    <w:semiHidden/>
     <w:unhideWhenUsed/>
   </w:style>
   <w:style w:type="table" w:default="1" w:styleId="TableNormal">

</xml_diff>

<commit_message>
Fixed Font for summary doc.
</commit_message>
<xml_diff>
--- a/Personal_Loan_Campain_Summary.docx
+++ b/Personal_Loan_Campain_Summary.docx
@@ -6,12 +6,12 @@
       <w:pPr>
         <w:pStyle w:val="Heading1"/>
         <w:rPr>
-          <w:rFonts w:eastAsia="Times New Roman"/>
-        </w:rPr>
-      </w:pPr>
-      <w:r>
-        <w:rPr>
-          <w:rFonts w:eastAsia="Times New Roman"/>
+          <w:rFonts w:ascii="Courier New" w:eastAsia="Times New Roman" w:hAnsi="Courier New" w:cs="Courier New"/>
+        </w:rPr>
+      </w:pPr>
+      <w:r>
+        <w:rPr>
+          <w:rFonts w:ascii="Courier New" w:eastAsia="Times New Roman" w:hAnsi="Courier New" w:cs="Courier New"/>
         </w:rPr>
         <w:t>Project Machine Learning - Loan Campaign</w:t>
       </w:r>
@@ -20,12 +20,12 @@
       <w:pPr>
         <w:pStyle w:val="Heading2"/>
         <w:rPr>
-          <w:rFonts w:eastAsia="Times New Roman"/>
-        </w:rPr>
-      </w:pPr>
-      <w:r>
-        <w:rPr>
-          <w:rFonts w:eastAsia="Times New Roman"/>
+          <w:rFonts w:ascii="Courier New" w:eastAsia="Times New Roman" w:hAnsi="Courier New" w:cs="Courier New"/>
+        </w:rPr>
+      </w:pPr>
+      <w:r>
+        <w:rPr>
+          <w:rFonts w:ascii="Courier New" w:eastAsia="Times New Roman" w:hAnsi="Courier New" w:cs="Courier New"/>
         </w:rPr>
         <w:t>Problem Statement</w:t>
       </w:r>
@@ -34,12 +34,12 @@
       <w:pPr>
         <w:pStyle w:val="Heading3"/>
         <w:rPr>
-          <w:rFonts w:eastAsia="Times New Roman"/>
-        </w:rPr>
-      </w:pPr>
-      <w:r>
-        <w:rPr>
-          <w:rFonts w:eastAsia="Times New Roman"/>
+          <w:rFonts w:ascii="Courier New" w:eastAsia="Times New Roman" w:hAnsi="Courier New" w:cs="Courier New"/>
+        </w:rPr>
+      </w:pPr>
+      <w:r>
+        <w:rPr>
+          <w:rFonts w:ascii="Courier New" w:eastAsia="Times New Roman" w:hAnsi="Courier New" w:cs="Courier New"/>
         </w:rPr>
         <w:t>Context</w:t>
       </w:r>
@@ -49,7 +49,7 @@
         <w:shd w:val="clear" w:color="auto" w:fill="FFFFFF" w:themeFill="background1"/>
         <w:spacing w:before="240" w:after="240" w:line="240" w:lineRule="auto"/>
         <w:rPr>
-          <w:rFonts w:ascii="Helvetica" w:eastAsia="Times New Roman" w:hAnsi="Helvetica" w:cs="Times New Roman"/>
+          <w:rFonts w:ascii="Courier New" w:eastAsia="Times New Roman" w:hAnsi="Courier New" w:cs="Courier New"/>
           <w:color w:val="000000" w:themeColor="text1"/>
           <w:kern w:val="0"/>
           <w:sz w:val="20"/>
@@ -60,7 +60,7 @@
       <w:proofErr w:type="spellStart"/>
       <w:r>
         <w:rPr>
-          <w:rFonts w:ascii="Helvetica" w:eastAsia="Times New Roman" w:hAnsi="Helvetica" w:cs="Times New Roman"/>
+          <w:rFonts w:ascii="Courier New" w:eastAsia="Times New Roman" w:hAnsi="Courier New" w:cs="Courier New"/>
           <w:color w:val="000000" w:themeColor="text1"/>
           <w:kern w:val="0"/>
           <w:sz w:val="20"/>
@@ -72,7 +72,7 @@
       <w:proofErr w:type="spellEnd"/>
       <w:r>
         <w:rPr>
-          <w:rFonts w:ascii="Helvetica" w:eastAsia="Times New Roman" w:hAnsi="Helvetica" w:cs="Times New Roman"/>
+          <w:rFonts w:ascii="Courier New" w:eastAsia="Times New Roman" w:hAnsi="Courier New" w:cs="Courier New"/>
           <w:color w:val="000000" w:themeColor="text1"/>
           <w:kern w:val="0"/>
           <w:sz w:val="20"/>
@@ -84,7 +84,7 @@
       <w:proofErr w:type="gramStart"/>
       <w:r>
         <w:rPr>
-          <w:rFonts w:ascii="Helvetica" w:eastAsia="Times New Roman" w:hAnsi="Helvetica" w:cs="Times New Roman"/>
+          <w:rFonts w:ascii="Courier New" w:eastAsia="Times New Roman" w:hAnsi="Courier New" w:cs="Courier New"/>
           <w:color w:val="000000" w:themeColor="text1"/>
           <w:kern w:val="0"/>
           <w:sz w:val="20"/>
@@ -96,7 +96,7 @@
       <w:proofErr w:type="gramEnd"/>
       <w:r>
         <w:rPr>
-          <w:rFonts w:ascii="Helvetica" w:eastAsia="Times New Roman" w:hAnsi="Helvetica" w:cs="Times New Roman"/>
+          <w:rFonts w:ascii="Courier New" w:eastAsia="Times New Roman" w:hAnsi="Courier New" w:cs="Courier New"/>
           <w:color w:val="000000" w:themeColor="text1"/>
           <w:kern w:val="0"/>
           <w:sz w:val="20"/>
@@ -111,17 +111,17 @@
         <w:shd w:val="clear" w:color="auto" w:fill="FFFFFF" w:themeFill="background1"/>
         <w:spacing w:before="240" w:after="240" w:line="240" w:lineRule="auto"/>
         <w:rPr>
-          <w:rFonts w:ascii="Helvetica" w:eastAsia="Times New Roman" w:hAnsi="Helvetica" w:cs="Times New Roman"/>
-          <w:color w:val="000000" w:themeColor="text1"/>
-          <w:kern w:val="0"/>
-          <w:sz w:val="20"/>
-          <w:szCs w:val="20"/>
-          <w14:ligatures w14:val="none"/>
-        </w:rPr>
-      </w:pPr>
-      <w:r>
-        <w:rPr>
-          <w:rFonts w:ascii="Helvetica" w:eastAsia="Times New Roman" w:hAnsi="Helvetica" w:cs="Times New Roman"/>
+          <w:rFonts w:ascii="Courier New" w:eastAsia="Times New Roman" w:hAnsi="Courier New" w:cs="Courier New"/>
+          <w:color w:val="000000" w:themeColor="text1"/>
+          <w:kern w:val="0"/>
+          <w:sz w:val="20"/>
+          <w:szCs w:val="20"/>
+          <w14:ligatures w14:val="none"/>
+        </w:rPr>
+      </w:pPr>
+      <w:r>
+        <w:rPr>
+          <w:rFonts w:ascii="Courier New" w:eastAsia="Times New Roman" w:hAnsi="Courier New" w:cs="Courier New"/>
           <w:color w:val="000000" w:themeColor="text1"/>
           <w:kern w:val="0"/>
           <w:sz w:val="20"/>
@@ -136,17 +136,17 @@
         <w:shd w:val="clear" w:color="auto" w:fill="FFFFFF" w:themeFill="background1"/>
         <w:spacing w:before="240" w:after="240" w:line="240" w:lineRule="auto"/>
         <w:rPr>
-          <w:rFonts w:ascii="Helvetica" w:eastAsia="Times New Roman" w:hAnsi="Helvetica" w:cs="Times New Roman"/>
-          <w:color w:val="000000" w:themeColor="text1"/>
-          <w:kern w:val="0"/>
-          <w:sz w:val="20"/>
-          <w:szCs w:val="20"/>
-          <w14:ligatures w14:val="none"/>
-        </w:rPr>
-      </w:pPr>
-      <w:r>
-        <w:rPr>
-          <w:rFonts w:ascii="Helvetica" w:eastAsia="Times New Roman" w:hAnsi="Helvetica" w:cs="Times New Roman"/>
+          <w:rFonts w:ascii="Courier New" w:eastAsia="Times New Roman" w:hAnsi="Courier New" w:cs="Courier New"/>
+          <w:color w:val="000000" w:themeColor="text1"/>
+          <w:kern w:val="0"/>
+          <w:sz w:val="20"/>
+          <w:szCs w:val="20"/>
+          <w14:ligatures w14:val="none"/>
+        </w:rPr>
+      </w:pPr>
+      <w:r>
+        <w:rPr>
+          <w:rFonts w:ascii="Courier New" w:eastAsia="Times New Roman" w:hAnsi="Courier New" w:cs="Courier New"/>
           <w:color w:val="000000" w:themeColor="text1"/>
           <w:kern w:val="0"/>
           <w:sz w:val="20"/>
@@ -158,7 +158,7 @@
       <w:proofErr w:type="spellStart"/>
       <w:r>
         <w:rPr>
-          <w:rFonts w:ascii="Helvetica" w:eastAsia="Times New Roman" w:hAnsi="Helvetica" w:cs="Times New Roman"/>
+          <w:rFonts w:ascii="Courier New" w:eastAsia="Times New Roman" w:hAnsi="Courier New" w:cs="Courier New"/>
           <w:color w:val="000000" w:themeColor="text1"/>
           <w:kern w:val="0"/>
           <w:sz w:val="20"/>
@@ -170,7 +170,7 @@
       <w:proofErr w:type="spellEnd"/>
       <w:r>
         <w:rPr>
-          <w:rFonts w:ascii="Helvetica" w:eastAsia="Times New Roman" w:hAnsi="Helvetica" w:cs="Times New Roman"/>
+          <w:rFonts w:ascii="Courier New" w:eastAsia="Times New Roman" w:hAnsi="Courier New" w:cs="Courier New"/>
           <w:color w:val="000000" w:themeColor="text1"/>
           <w:kern w:val="0"/>
           <w:sz w:val="20"/>
@@ -182,7 +182,7 @@
       <w:proofErr w:type="gramStart"/>
       <w:r>
         <w:rPr>
-          <w:rFonts w:ascii="Helvetica" w:eastAsia="Times New Roman" w:hAnsi="Helvetica" w:cs="Times New Roman"/>
+          <w:rFonts w:ascii="Courier New" w:eastAsia="Times New Roman" w:hAnsi="Courier New" w:cs="Courier New"/>
           <w:color w:val="000000" w:themeColor="text1"/>
           <w:kern w:val="0"/>
           <w:sz w:val="20"/>
@@ -194,7 +194,7 @@
       <w:proofErr w:type="gramEnd"/>
       <w:r>
         <w:rPr>
-          <w:rFonts w:ascii="Helvetica" w:eastAsia="Times New Roman" w:hAnsi="Helvetica" w:cs="Times New Roman"/>
+          <w:rFonts w:ascii="Courier New" w:eastAsia="Times New Roman" w:hAnsi="Courier New" w:cs="Courier New"/>
           <w:color w:val="000000" w:themeColor="text1"/>
           <w:kern w:val="0"/>
           <w:sz w:val="20"/>
@@ -208,12 +208,12 @@
       <w:pPr>
         <w:pStyle w:val="Heading3"/>
         <w:rPr>
-          <w:rFonts w:eastAsia="Times New Roman"/>
-        </w:rPr>
-      </w:pPr>
-      <w:r>
-        <w:rPr>
-          <w:rFonts w:eastAsia="Times New Roman"/>
+          <w:rFonts w:ascii="Courier New" w:eastAsia="Times New Roman" w:hAnsi="Courier New" w:cs="Courier New"/>
+        </w:rPr>
+      </w:pPr>
+      <w:r>
+        <w:rPr>
+          <w:rFonts w:ascii="Courier New" w:eastAsia="Times New Roman" w:hAnsi="Courier New" w:cs="Courier New"/>
         </w:rPr>
         <w:t>Objective</w:t>
       </w:r>
@@ -223,17 +223,17 @@
         <w:shd w:val="clear" w:color="auto" w:fill="FFFFFF" w:themeFill="background1"/>
         <w:spacing w:before="240" w:after="240" w:line="240" w:lineRule="auto"/>
         <w:rPr>
-          <w:rFonts w:ascii="Helvetica" w:eastAsia="Times New Roman" w:hAnsi="Helvetica" w:cs="Times New Roman"/>
-          <w:color w:val="000000" w:themeColor="text1"/>
-          <w:kern w:val="0"/>
-          <w:sz w:val="20"/>
-          <w:szCs w:val="20"/>
-          <w14:ligatures w14:val="none"/>
-        </w:rPr>
-      </w:pPr>
-      <w:r>
-        <w:rPr>
-          <w:rFonts w:ascii="Helvetica" w:eastAsia="Times New Roman" w:hAnsi="Helvetica" w:cs="Times New Roman"/>
+          <w:rFonts w:ascii="Courier New" w:eastAsia="Times New Roman" w:hAnsi="Courier New" w:cs="Courier New"/>
+          <w:color w:val="000000" w:themeColor="text1"/>
+          <w:kern w:val="0"/>
+          <w:sz w:val="20"/>
+          <w:szCs w:val="20"/>
+          <w14:ligatures w14:val="none"/>
+        </w:rPr>
+      </w:pPr>
+      <w:r>
+        <w:rPr>
+          <w:rFonts w:ascii="Courier New" w:eastAsia="Times New Roman" w:hAnsi="Courier New" w:cs="Courier New"/>
           <w:color w:val="000000" w:themeColor="text1"/>
           <w:kern w:val="0"/>
           <w:sz w:val="20"/>
@@ -247,12 +247,12 @@
       <w:pPr>
         <w:pStyle w:val="Heading3"/>
         <w:rPr>
-          <w:rFonts w:eastAsia="Times New Roman"/>
-        </w:rPr>
-      </w:pPr>
-      <w:r>
-        <w:rPr>
-          <w:rFonts w:eastAsia="Times New Roman"/>
+          <w:rFonts w:ascii="Courier New" w:eastAsia="Times New Roman" w:hAnsi="Courier New" w:cs="Courier New"/>
+        </w:rPr>
+      </w:pPr>
+      <w:r>
+        <w:rPr>
+          <w:rFonts w:ascii="Courier New" w:eastAsia="Times New Roman" w:hAnsi="Courier New" w:cs="Courier New"/>
         </w:rPr>
         <w:t>Features</w:t>
       </w:r>
@@ -264,8 +264,14 @@
           <w:ilvl w:val="0"/>
           <w:numId w:val="6"/>
         </w:numPr>
-      </w:pPr>
-      <w:r>
+        <w:rPr>
+          <w:rFonts w:ascii="Courier New" w:hAnsi="Courier New" w:cs="Courier New"/>
+        </w:rPr>
+      </w:pPr>
+      <w:r>
+        <w:rPr>
+          <w:rFonts w:ascii="Courier New" w:hAnsi="Courier New" w:cs="Courier New"/>
+        </w:rPr>
         <w:t>Developed decision tree models to identify customers with a high likelihood of purchasing loans.</w:t>
       </w:r>
     </w:p>
@@ -276,8 +282,14 @@
           <w:ilvl w:val="0"/>
           <w:numId w:val="6"/>
         </w:numPr>
-      </w:pPr>
-      <w:r>
+        <w:rPr>
+          <w:rFonts w:ascii="Courier New" w:hAnsi="Courier New" w:cs="Courier New"/>
+        </w:rPr>
+      </w:pPr>
+      <w:r>
+        <w:rPr>
+          <w:rFonts w:ascii="Courier New" w:hAnsi="Courier New" w:cs="Courier New"/>
+        </w:rPr>
         <w:t>Optimized model performance by tuning hyperparameters for the best results.</w:t>
       </w:r>
     </w:p>
@@ -288,8 +300,14 @@
           <w:ilvl w:val="0"/>
           <w:numId w:val="6"/>
         </w:numPr>
-      </w:pPr>
-      <w:r>
+        <w:rPr>
+          <w:rFonts w:ascii="Courier New" w:hAnsi="Courier New" w:cs="Courier New"/>
+        </w:rPr>
+      </w:pPr>
+      <w:r>
+        <w:rPr>
+          <w:rFonts w:ascii="Courier New" w:hAnsi="Courier New" w:cs="Courier New"/>
+        </w:rPr>
         <w:t>Assessed final models using both precision and recall metrics to ensure robust evaluation.</w:t>
       </w:r>
     </w:p>
@@ -297,12 +315,12 @@
       <w:pPr>
         <w:pStyle w:val="Heading2"/>
         <w:rPr>
-          <w:rFonts w:eastAsia="Times New Roman"/>
-        </w:rPr>
-      </w:pPr>
-      <w:r>
-        <w:rPr>
-          <w:rFonts w:eastAsia="Times New Roman"/>
+          <w:rFonts w:ascii="Courier New" w:eastAsia="Times New Roman" w:hAnsi="Courier New" w:cs="Courier New"/>
+        </w:rPr>
+      </w:pPr>
+      <w:r>
+        <w:rPr>
+          <w:rFonts w:ascii="Courier New" w:eastAsia="Times New Roman" w:hAnsi="Courier New" w:cs="Courier New"/>
         </w:rPr>
         <w:t>Final Model Selection</w:t>
       </w:r>
@@ -423,58 +441,14 @@
     </w:p>
     <w:p>
       <w:pPr>
-        <w:shd w:val="clear" w:color="auto" w:fill="FFFFFF" w:themeFill="background1"/>
-        <w:spacing w:before="240" w:after="240" w:line="240" w:lineRule="auto"/>
-        <w:outlineLvl w:val="3"/>
-        <w:rPr>
-          <w:rFonts w:ascii="Helvetica" w:eastAsia="Times New Roman" w:hAnsi="Helvetica" w:cs="Times New Roman"/>
-          <w:b/>
-          <w:bCs/>
-          <w:color w:val="000000" w:themeColor="text1"/>
-          <w:kern w:val="0"/>
-          <w:sz w:val="20"/>
-          <w:szCs w:val="20"/>
-          <w14:ligatures w14:val="none"/>
-        </w:rPr>
-      </w:pPr>
-    </w:p>
-    <w:p>
-      <w:pPr>
-        <w:rPr>
-          <w:rFonts w:ascii="Helvetica" w:eastAsia="Times New Roman" w:hAnsi="Helvetica" w:cs="Times New Roman"/>
-          <w:b/>
-          <w:bCs/>
-          <w:color w:val="000000" w:themeColor="text1"/>
-          <w:kern w:val="0"/>
-          <w:sz w:val="20"/>
-          <w:szCs w:val="20"/>
-          <w14:ligatures w14:val="none"/>
-        </w:rPr>
-      </w:pPr>
-      <w:r>
-        <w:rPr>
-          <w:rFonts w:ascii="Helvetica" w:eastAsia="Times New Roman" w:hAnsi="Helvetica" w:cs="Times New Roman"/>
-          <w:b/>
-          <w:bCs/>
-          <w:color w:val="000000" w:themeColor="text1"/>
-          <w:kern w:val="0"/>
-          <w:sz w:val="20"/>
-          <w:szCs w:val="20"/>
-          <w14:ligatures w14:val="none"/>
-        </w:rPr>
-        <w:br w:type="page"/>
-      </w:r>
-    </w:p>
-    <w:p>
-      <w:pPr>
         <w:pStyle w:val="Heading2"/>
         <w:rPr>
-          <w:rFonts w:eastAsia="Times New Roman"/>
-        </w:rPr>
-      </w:pPr>
-      <w:r>
-        <w:rPr>
-          <w:rFonts w:eastAsia="Times New Roman"/>
+          <w:rFonts w:ascii="Courier New" w:eastAsia="Times New Roman" w:hAnsi="Courier New" w:cs="Courier New"/>
+        </w:rPr>
+      </w:pPr>
+      <w:r>
+        <w:rPr>
+          <w:rFonts w:ascii="Courier New" w:eastAsia="Times New Roman" w:hAnsi="Courier New" w:cs="Courier New"/>
         </w:rPr>
         <w:lastRenderedPageBreak/>
         <w:t>Conclusion</w:t>
@@ -489,17 +463,17 @@
         <w:shd w:val="clear" w:color="auto" w:fill="FFFFFF" w:themeFill="background1"/>
         <w:spacing w:before="100" w:beforeAutospacing="1" w:after="100" w:afterAutospacing="1" w:line="240" w:lineRule="auto"/>
         <w:rPr>
-          <w:rFonts w:ascii="Helvetica" w:eastAsia="Times New Roman" w:hAnsi="Helvetica" w:cs="Times New Roman"/>
-          <w:color w:val="000000" w:themeColor="text1"/>
-          <w:kern w:val="0"/>
-          <w:sz w:val="20"/>
-          <w:szCs w:val="20"/>
-          <w14:ligatures w14:val="none"/>
-        </w:rPr>
-      </w:pPr>
-      <w:r>
-        <w:rPr>
-          <w:rFonts w:ascii="Helvetica" w:eastAsia="Times New Roman" w:hAnsi="Helvetica" w:cs="Times New Roman"/>
+          <w:rFonts w:ascii="Courier New" w:eastAsia="Times New Roman" w:hAnsi="Courier New" w:cs="Courier New"/>
+          <w:color w:val="000000" w:themeColor="text1"/>
+          <w:kern w:val="0"/>
+          <w:sz w:val="20"/>
+          <w:szCs w:val="20"/>
+          <w14:ligatures w14:val="none"/>
+        </w:rPr>
+      </w:pPr>
+      <w:r>
+        <w:rPr>
+          <w:rFonts w:ascii="Courier New" w:eastAsia="Times New Roman" w:hAnsi="Courier New" w:cs="Courier New"/>
           <w:color w:val="000000" w:themeColor="text1"/>
           <w:kern w:val="0"/>
           <w:sz w:val="20"/>
@@ -518,17 +492,17 @@
         <w:shd w:val="clear" w:color="auto" w:fill="FFFFFF" w:themeFill="background1"/>
         <w:spacing w:before="100" w:beforeAutospacing="1" w:after="100" w:afterAutospacing="1" w:line="240" w:lineRule="auto"/>
         <w:rPr>
-          <w:rFonts w:ascii="Helvetica" w:eastAsia="Times New Roman" w:hAnsi="Helvetica" w:cs="Times New Roman"/>
-          <w:color w:val="000000" w:themeColor="text1"/>
-          <w:kern w:val="0"/>
-          <w:sz w:val="20"/>
-          <w:szCs w:val="20"/>
-          <w14:ligatures w14:val="none"/>
-        </w:rPr>
-      </w:pPr>
-      <w:r>
-        <w:rPr>
-          <w:rFonts w:ascii="Helvetica" w:eastAsia="Times New Roman" w:hAnsi="Helvetica" w:cs="Times New Roman"/>
+          <w:rFonts w:ascii="Courier New" w:eastAsia="Times New Roman" w:hAnsi="Courier New" w:cs="Courier New"/>
+          <w:color w:val="000000" w:themeColor="text1"/>
+          <w:kern w:val="0"/>
+          <w:sz w:val="20"/>
+          <w:szCs w:val="20"/>
+          <w14:ligatures w14:val="none"/>
+        </w:rPr>
+      </w:pPr>
+      <w:r>
+        <w:rPr>
+          <w:rFonts w:ascii="Courier New" w:eastAsia="Times New Roman" w:hAnsi="Courier New" w:cs="Courier New"/>
           <w:color w:val="000000" w:themeColor="text1"/>
           <w:kern w:val="0"/>
           <w:sz w:val="20"/>
@@ -542,12 +516,12 @@
       <w:pPr>
         <w:pStyle w:val="Heading3"/>
         <w:rPr>
-          <w:rFonts w:eastAsia="Times New Roman"/>
-        </w:rPr>
-      </w:pPr>
-      <w:r>
-        <w:rPr>
-          <w:rFonts w:eastAsia="Times New Roman"/>
+          <w:rFonts w:ascii="Courier New" w:eastAsia="Times New Roman" w:hAnsi="Courier New" w:cs="Courier New"/>
+        </w:rPr>
+      </w:pPr>
+      <w:r>
+        <w:rPr>
+          <w:rFonts w:ascii="Courier New" w:eastAsia="Times New Roman" w:hAnsi="Courier New" w:cs="Courier New"/>
         </w:rPr>
         <w:t>Advertising Campaign Model</w:t>
       </w:r>
@@ -557,17 +531,17 @@
         <w:shd w:val="clear" w:color="auto" w:fill="FFFFFF" w:themeFill="background1"/>
         <w:spacing w:before="240" w:after="240" w:line="240" w:lineRule="auto"/>
         <w:rPr>
-          <w:rFonts w:ascii="Helvetica" w:eastAsia="Times New Roman" w:hAnsi="Helvetica" w:cs="Times New Roman"/>
-          <w:color w:val="000000" w:themeColor="text1"/>
-          <w:kern w:val="0"/>
-          <w:sz w:val="20"/>
-          <w:szCs w:val="20"/>
-          <w14:ligatures w14:val="none"/>
-        </w:rPr>
-      </w:pPr>
-      <w:r>
-        <w:rPr>
-          <w:rFonts w:ascii="Helvetica" w:eastAsia="Times New Roman" w:hAnsi="Helvetica" w:cs="Times New Roman"/>
+          <w:rFonts w:ascii="Courier New" w:eastAsia="Times New Roman" w:hAnsi="Courier New" w:cs="Courier New"/>
+          <w:color w:val="000000" w:themeColor="text1"/>
+          <w:kern w:val="0"/>
+          <w:sz w:val="20"/>
+          <w:szCs w:val="20"/>
+          <w14:ligatures w14:val="none"/>
+        </w:rPr>
+      </w:pPr>
+      <w:r>
+        <w:rPr>
+          <w:rFonts w:ascii="Courier New" w:eastAsia="Times New Roman" w:hAnsi="Courier New" w:cs="Courier New"/>
           <w:color w:val="000000" w:themeColor="text1"/>
           <w:kern w:val="0"/>
           <w:sz w:val="20"/>
@@ -578,7 +552,7 @@
       </w:r>
       <w:r>
         <w:rPr>
-          <w:rFonts w:ascii="Helvetica" w:eastAsia="Times New Roman" w:hAnsi="Helvetica" w:cs="Times New Roman"/>
+          <w:rFonts w:ascii="Courier New" w:eastAsia="Times New Roman" w:hAnsi="Courier New" w:cs="Courier New"/>
           <w:color w:val="000000" w:themeColor="text1"/>
           <w:kern w:val="0"/>
           <w:sz w:val="20"/>
@@ -589,7 +563,7 @@
       </w:r>
       <w:r>
         <w:rPr>
-          <w:rFonts w:ascii="Helvetica" w:eastAsia="Times New Roman" w:hAnsi="Helvetica" w:cs="Times New Roman"/>
+          <w:rFonts w:ascii="Courier New" w:eastAsia="Times New Roman" w:hAnsi="Courier New" w:cs="Courier New"/>
           <w:color w:val="000000" w:themeColor="text1"/>
           <w:kern w:val="0"/>
           <w:sz w:val="20"/>
@@ -600,7 +574,7 @@
       </w:r>
       <w:r>
         <w:rPr>
-          <w:rFonts w:ascii="Helvetica" w:eastAsia="Times New Roman" w:hAnsi="Helvetica" w:cs="Times New Roman"/>
+          <w:rFonts w:ascii="Courier New" w:eastAsia="Times New Roman" w:hAnsi="Courier New" w:cs="Courier New"/>
           <w:noProof/>
           <w:color w:val="000000" w:themeColor="text1"/>
           <w:kern w:val="0"/>
@@ -609,7 +583,7 @@
           <w14:ligatures w14:val="none"/>
         </w:rPr>
         <w:drawing>
-          <wp:inline distT="0" distB="0" distL="0" distR="0" wp14:anchorId="4F240D7C" wp14:editId="2B420C5B">
+          <wp:inline distT="0" distB="0" distL="0" distR="0" wp14:anchorId="4F240D7C" wp14:editId="0D5213C3">
             <wp:extent cx="5943600" cy="2990850"/>
             <wp:effectExtent l="0" t="0" r="0" b="6350"/>
             <wp:docPr id="83251736" name="Picture 1" descr="png"/>
@@ -659,7 +633,7 @@
       </w:r>
       <w:r>
         <w:rPr>
-          <w:rFonts w:ascii="Helvetica" w:eastAsia="Times New Roman" w:hAnsi="Helvetica" w:cs="Times New Roman"/>
+          <w:rFonts w:ascii="Courier New" w:eastAsia="Times New Roman" w:hAnsi="Courier New" w:cs="Courier New"/>
           <w:color w:val="000000" w:themeColor="text1"/>
           <w:kern w:val="0"/>
           <w:sz w:val="20"/>
@@ -672,8 +646,14 @@
     <w:p>
       <w:pPr>
         <w:pStyle w:val="Heading2"/>
-      </w:pPr>
-      <w:r>
+        <w:rPr>
+          <w:rFonts w:ascii="Courier New" w:hAnsi="Courier New" w:cs="Courier New"/>
+        </w:rPr>
+      </w:pPr>
+      <w:r>
+        <w:rPr>
+          <w:rFonts w:ascii="Courier New" w:hAnsi="Courier New" w:cs="Courier New"/>
+        </w:rPr>
         <w:t>Actionable Insights and Business Recommendations</w:t>
       </w:r>
     </w:p>
@@ -683,7 +663,7 @@
         <w:spacing w:before="240" w:after="240" w:line="240" w:lineRule="auto"/>
         <w:outlineLvl w:val="3"/>
         <w:rPr>
-          <w:rFonts w:ascii="Helvetica" w:eastAsia="Times New Roman" w:hAnsi="Helvetica" w:cs="Times New Roman"/>
+          <w:rFonts w:ascii="Courier New" w:eastAsia="Times New Roman" w:hAnsi="Courier New" w:cs="Courier New"/>
           <w:b/>
           <w:bCs/>
           <w:color w:val="000000" w:themeColor="text1"/>
@@ -695,7 +675,7 @@
       </w:pPr>
       <w:r>
         <w:rPr>
-          <w:rFonts w:ascii="Helvetica" w:eastAsia="Times New Roman" w:hAnsi="Helvetica" w:cs="Times New Roman"/>
+          <w:rFonts w:ascii="Courier New" w:eastAsia="Times New Roman" w:hAnsi="Courier New" w:cs="Courier New"/>
           <w:b/>
           <w:bCs/>
           <w:color w:val="000000" w:themeColor="text1"/>
@@ -716,17 +696,17 @@
         <w:shd w:val="clear" w:color="auto" w:fill="FFFFFF" w:themeFill="background1"/>
         <w:spacing w:before="100" w:beforeAutospacing="1" w:after="100" w:afterAutospacing="1" w:line="240" w:lineRule="auto"/>
         <w:rPr>
-          <w:rFonts w:ascii="Helvetica" w:eastAsia="Times New Roman" w:hAnsi="Helvetica" w:cs="Times New Roman"/>
-          <w:color w:val="000000" w:themeColor="text1"/>
-          <w:kern w:val="0"/>
-          <w:sz w:val="20"/>
-          <w:szCs w:val="20"/>
-          <w14:ligatures w14:val="none"/>
-        </w:rPr>
-      </w:pPr>
-      <w:r>
-        <w:rPr>
-          <w:rFonts w:ascii="Helvetica" w:eastAsia="Times New Roman" w:hAnsi="Helvetica" w:cs="Times New Roman"/>
+          <w:rFonts w:ascii="Courier New" w:eastAsia="Times New Roman" w:hAnsi="Courier New" w:cs="Courier New"/>
+          <w:color w:val="000000" w:themeColor="text1"/>
+          <w:kern w:val="0"/>
+          <w:sz w:val="20"/>
+          <w:szCs w:val="20"/>
+          <w14:ligatures w14:val="none"/>
+        </w:rPr>
+      </w:pPr>
+      <w:r>
+        <w:rPr>
+          <w:rFonts w:ascii="Courier New" w:eastAsia="Times New Roman" w:hAnsi="Courier New" w:cs="Courier New"/>
           <w:color w:val="000000" w:themeColor="text1"/>
           <w:kern w:val="0"/>
           <w:sz w:val="20"/>
@@ -742,7 +722,7 @@
         <w:spacing w:before="240" w:after="240" w:line="240" w:lineRule="auto"/>
         <w:outlineLvl w:val="3"/>
         <w:rPr>
-          <w:rFonts w:ascii="Helvetica" w:eastAsia="Times New Roman" w:hAnsi="Helvetica" w:cs="Times New Roman"/>
+          <w:rFonts w:ascii="Courier New" w:eastAsia="Times New Roman" w:hAnsi="Courier New" w:cs="Courier New"/>
           <w:b/>
           <w:bCs/>
           <w:color w:val="000000" w:themeColor="text1"/>
@@ -754,7 +734,7 @@
       </w:pPr>
       <w:r>
         <w:rPr>
-          <w:rFonts w:ascii="Helvetica" w:eastAsia="Times New Roman" w:hAnsi="Helvetica" w:cs="Times New Roman"/>
+          <w:rFonts w:ascii="Courier New" w:eastAsia="Times New Roman" w:hAnsi="Courier New" w:cs="Courier New"/>
           <w:b/>
           <w:bCs/>
           <w:color w:val="000000" w:themeColor="text1"/>
@@ -775,17 +755,17 @@
         <w:shd w:val="clear" w:color="auto" w:fill="FFFFFF" w:themeFill="background1"/>
         <w:spacing w:before="100" w:beforeAutospacing="1" w:after="100" w:afterAutospacing="1" w:line="240" w:lineRule="auto"/>
         <w:rPr>
-          <w:rFonts w:ascii="Helvetica" w:eastAsia="Times New Roman" w:hAnsi="Helvetica" w:cs="Times New Roman"/>
-          <w:color w:val="000000" w:themeColor="text1"/>
-          <w:kern w:val="0"/>
-          <w:sz w:val="20"/>
-          <w:szCs w:val="20"/>
-          <w14:ligatures w14:val="none"/>
-        </w:rPr>
-      </w:pPr>
-      <w:r>
-        <w:rPr>
-          <w:rFonts w:ascii="Helvetica" w:eastAsia="Times New Roman" w:hAnsi="Helvetica" w:cs="Times New Roman"/>
+          <w:rFonts w:ascii="Courier New" w:eastAsia="Times New Roman" w:hAnsi="Courier New" w:cs="Courier New"/>
+          <w:color w:val="000000" w:themeColor="text1"/>
+          <w:kern w:val="0"/>
+          <w:sz w:val="20"/>
+          <w:szCs w:val="20"/>
+          <w14:ligatures w14:val="none"/>
+        </w:rPr>
+      </w:pPr>
+      <w:r>
+        <w:rPr>
+          <w:rFonts w:ascii="Courier New" w:eastAsia="Times New Roman" w:hAnsi="Courier New" w:cs="Courier New"/>
           <w:color w:val="000000" w:themeColor="text1"/>
           <w:kern w:val="0"/>
           <w:sz w:val="20"/>
@@ -799,12 +779,12 @@
       <w:pPr>
         <w:pStyle w:val="Heading2"/>
         <w:rPr>
-          <w:rFonts w:eastAsia="Times New Roman"/>
-        </w:rPr>
-      </w:pPr>
-      <w:r>
-        <w:rPr>
-          <w:rFonts w:eastAsia="Times New Roman"/>
+          <w:rFonts w:ascii="Courier New" w:eastAsia="Times New Roman" w:hAnsi="Courier New" w:cs="Courier New"/>
+        </w:rPr>
+      </w:pPr>
+      <w:r>
+        <w:rPr>
+          <w:rFonts w:ascii="Courier New" w:eastAsia="Times New Roman" w:hAnsi="Courier New" w:cs="Courier New"/>
         </w:rPr>
         <w:t>Project</w:t>
       </w:r>
@@ -818,17 +798,17 @@
         <w:shd w:val="clear" w:color="auto" w:fill="FFFFFF" w:themeFill="background1"/>
         <w:spacing w:before="100" w:beforeAutospacing="1" w:after="100" w:afterAutospacing="1" w:line="240" w:lineRule="auto"/>
         <w:rPr>
-          <w:rFonts w:ascii="Helvetica" w:eastAsia="Times New Roman" w:hAnsi="Helvetica" w:cs="Times New Roman"/>
-          <w:color w:val="000000" w:themeColor="text1"/>
-          <w:kern w:val="0"/>
-          <w:sz w:val="20"/>
-          <w:szCs w:val="20"/>
-          <w14:ligatures w14:val="none"/>
-        </w:rPr>
-      </w:pPr>
-      <w:r>
-        <w:rPr>
-          <w:rFonts w:ascii="Helvetica" w:eastAsia="Times New Roman" w:hAnsi="Helvetica" w:cs="Times New Roman"/>
+          <w:rFonts w:ascii="Courier New" w:eastAsia="Times New Roman" w:hAnsi="Courier New" w:cs="Courier New"/>
+          <w:color w:val="000000" w:themeColor="text1"/>
+          <w:kern w:val="0"/>
+          <w:sz w:val="20"/>
+          <w:szCs w:val="20"/>
+          <w14:ligatures w14:val="none"/>
+        </w:rPr>
+      </w:pPr>
+      <w:r>
+        <w:rPr>
+          <w:rFonts w:ascii="Courier New" w:eastAsia="Times New Roman" w:hAnsi="Courier New" w:cs="Courier New"/>
           <w:color w:val="000000" w:themeColor="text1"/>
           <w:kern w:val="0"/>
           <w:sz w:val="20"/>
@@ -847,17 +827,17 @@
         <w:shd w:val="clear" w:color="auto" w:fill="FFFFFF" w:themeFill="background1"/>
         <w:spacing w:before="100" w:beforeAutospacing="1" w:after="100" w:afterAutospacing="1" w:line="240" w:lineRule="auto"/>
         <w:rPr>
-          <w:rFonts w:ascii="Helvetica" w:eastAsia="Times New Roman" w:hAnsi="Helvetica" w:cs="Times New Roman"/>
-          <w:color w:val="000000" w:themeColor="text1"/>
-          <w:kern w:val="0"/>
-          <w:sz w:val="20"/>
-          <w:szCs w:val="20"/>
-          <w14:ligatures w14:val="none"/>
-        </w:rPr>
-      </w:pPr>
-      <w:r>
-        <w:rPr>
-          <w:rFonts w:ascii="Helvetica" w:eastAsia="Times New Roman" w:hAnsi="Helvetica" w:cs="Times New Roman"/>
+          <w:rFonts w:ascii="Courier New" w:eastAsia="Times New Roman" w:hAnsi="Courier New" w:cs="Courier New"/>
+          <w:color w:val="000000" w:themeColor="text1"/>
+          <w:kern w:val="0"/>
+          <w:sz w:val="20"/>
+          <w:szCs w:val="20"/>
+          <w14:ligatures w14:val="none"/>
+        </w:rPr>
+      </w:pPr>
+      <w:r>
+        <w:rPr>
+          <w:rFonts w:ascii="Courier New" w:eastAsia="Times New Roman" w:hAnsi="Courier New" w:cs="Courier New"/>
           <w:color w:val="000000" w:themeColor="text1"/>
           <w:kern w:val="0"/>
           <w:sz w:val="20"/>
@@ -876,17 +856,17 @@
         <w:shd w:val="clear" w:color="auto" w:fill="FFFFFF" w:themeFill="background1"/>
         <w:spacing w:before="100" w:beforeAutospacing="1" w:after="100" w:afterAutospacing="1" w:line="240" w:lineRule="auto"/>
         <w:rPr>
-          <w:rFonts w:ascii="Helvetica" w:eastAsia="Times New Roman" w:hAnsi="Helvetica" w:cs="Times New Roman"/>
-          <w:color w:val="000000" w:themeColor="text1"/>
-          <w:kern w:val="0"/>
-          <w:sz w:val="20"/>
-          <w:szCs w:val="20"/>
-          <w14:ligatures w14:val="none"/>
-        </w:rPr>
-      </w:pPr>
-      <w:r>
-        <w:rPr>
-          <w:rFonts w:ascii="Helvetica" w:eastAsia="Times New Roman" w:hAnsi="Helvetica" w:cs="Times New Roman"/>
+          <w:rFonts w:ascii="Courier New" w:eastAsia="Times New Roman" w:hAnsi="Courier New" w:cs="Courier New"/>
+          <w:color w:val="000000" w:themeColor="text1"/>
+          <w:kern w:val="0"/>
+          <w:sz w:val="20"/>
+          <w:szCs w:val="20"/>
+          <w14:ligatures w14:val="none"/>
+        </w:rPr>
+      </w:pPr>
+      <w:r>
+        <w:rPr>
+          <w:rFonts w:ascii="Courier New" w:eastAsia="Times New Roman" w:hAnsi="Courier New" w:cs="Courier New"/>
           <w:color w:val="000000" w:themeColor="text1"/>
           <w:kern w:val="0"/>
           <w:sz w:val="20"/>
@@ -900,6 +880,7 @@
       <w:pPr>
         <w:shd w:val="clear" w:color="auto" w:fill="FFFFFF" w:themeFill="background1"/>
         <w:rPr>
+          <w:rFonts w:ascii="Courier New" w:hAnsi="Courier New" w:cs="Courier New"/>
           <w:color w:val="000000" w:themeColor="text1"/>
         </w:rPr>
       </w:pPr>
@@ -2358,6 +2339,7 @@
   <w:style w:type="character" w:default="1" w:styleId="DefaultParagraphFont">
     <w:name w:val="Default Paragraph Font"/>
     <w:uiPriority w:val="1"/>
+    <w:semiHidden/>
     <w:unhideWhenUsed/>
   </w:style>
   <w:style w:type="table" w:default="1" w:styleId="TableNormal">

</xml_diff>